<commit_message>
Modifica o README e adiciona o pdf
</commit_message>
<xml_diff>
--- a/doc/tpf.docx
+++ b/doc/tpf.docx
@@ -28,7 +28,6 @@
           <w:u w:val="single"/>
         </w:rPr>
       </w:pPr>
-      <w:bookmarkStart w:id="0" w:name="_GoBack"/>
       <w:r>
         <w:rPr>
           <w:b/>
@@ -59,41 +58,34 @@
         <w:rPr>
           <w:b/>
         </w:rPr>
-        <w:t xml:space="preserve">Grupo: </w:t>
-      </w:r>
-      <w:r>
+        <w:t>Grupo: Danilo Neves Ribeiro (dnr2)</w:t>
+      </w:r>
+    </w:p>
+    <w:p>
+      <w:pPr>
         <w:rPr>
           <w:b/>
         </w:rPr>
-        <w:t>Danilo Neves Ribeiro (dnr2)</w:t>
-      </w:r>
-    </w:p>
-    <w:p>
-      <w:pPr>
+      </w:pPr>
+      <w:r>
         <w:rPr>
           <w:b/>
         </w:rPr>
-      </w:pPr>
+        <w:tab/>
+      </w:r>
       <w:r>
         <w:rPr>
           <w:b/>
         </w:rPr>
-        <w:tab/>
+        <w:t xml:space="preserve"> </w:t>
       </w:r>
       <w:r>
         <w:rPr>
           <w:b/>
         </w:rPr>
-        <w:t xml:space="preserve"> </w:t>
-      </w:r>
-      <w:r>
-        <w:rPr>
-          <w:b/>
-        </w:rPr>
         <w:t>Vitor Hugo Antero de Melo (vham)</w:t>
       </w:r>
     </w:p>
-    <w:bookmarkEnd w:id="0"/>
     <w:p/>
     <w:p>
       <w:pPr>
@@ -131,10 +123,7 @@
     <w:p/>
     <w:p>
       <w:r>
-        <w:t>Como foi</w:t>
-      </w:r>
-      <w:r>
-        <w:t xml:space="preserve"> visto em sala, o Boyer-Moore é um algoritmo eficiente, utilizado pelo próprio </w:t>
+        <w:t xml:space="preserve">Como foi visto em sala, o Boyer-Moore é um algoritmo eficiente, utilizado pelo próprio </w:t>
       </w:r>
       <w:r>
         <w:rPr>
@@ -163,10 +152,7 @@
         <w:t>t</w:t>
       </w:r>
       <w:r>
-        <w:t>mo</w:t>
-      </w:r>
-      <w:r>
-        <w:t xml:space="preserve"> que, mesmo sendo um pouco mais complexo, consiga lidar com os padrões de forma eficiente. Sempre que há mais de um padrão a ser procurado, a ferramenta utiliza o Aho-Corasick para fazer o </w:t>
+        <w:t xml:space="preserve">mo que, mesmo sendo um pouco mais complexo, consiga lidar com os padrões de forma eficiente. Sempre que há mais de um padrão a ser procurado, a ferramenta utiliza o Aho-Corasick para fazer o </w:t>
       </w:r>
       <w:r>
         <w:rPr>
@@ -209,10 +195,7 @@
         <w:t>ó</w:t>
       </w:r>
       <w:r>
-        <w:t>xima parte do re</w:t>
-      </w:r>
-      <w:r>
-        <w:t xml:space="preserve">latório) para generalizar um conjunto de bits, tal estrutura foi chamada de Bitset.  </w:t>
+        <w:t xml:space="preserve">xima parte do relatório) para generalizar um conjunto de bits, tal estrutura foi chamada de Bitset.  </w:t>
       </w:r>
     </w:p>
     <w:p>
@@ -226,10 +209,7 @@
     <w:p/>
     <w:p>
       <w:r>
-        <w:t>Vimos que apesar de ser simples o algoritmo de Sellers funciona eficientemente para padrões de tamanho razoavelmente pequenos. Ele também tem a vantagem de sua complexidade não depender do valor máximo do erro. Desta forma o algoritmo de Sellers é usado se</w:t>
-      </w:r>
-      <w:r>
-        <w:t>mpre que o valor do erro é grande ou o tamanho da entrada é pequeno.</w:t>
+        <w:t>Vimos que apesar de ser simples o algoritmo de Sellers funciona eficientemente para padrões de tamanho razoavelmente pequenos. Ele também tem a vantagem de sua complexidade não depender do valor máximo do erro. Desta forma o algoritmo de Sellers é usado sempre que o valor do erro é grande ou o tamanho da entrada é pequeno.</w:t>
       </w:r>
     </w:p>
     <w:p/>
@@ -277,291 +257,264 @@
         <w:t>,</w:t>
       </w:r>
       <w:r>
+        <w:t xml:space="preserve"> descritos a seguir:</w:t>
+      </w:r>
+    </w:p>
+    <w:p>
+      <w:pPr>
+        <w:pStyle w:val="Ttulo2"/>
+      </w:pPr>
+      <w:r>
+        <w:t>tpf.cpp</w:t>
+      </w:r>
+    </w:p>
+    <w:p/>
+    <w:p>
+      <w:r>
+        <w:t>Este é o arquivo de interface com o usuário, ele importa um segundo arquivo que contém a implementa</w:t>
+      </w:r>
+      <w:r>
+        <w:t>çã</w:t>
+      </w:r>
+      <w:r>
+        <w:t>o dos algoritmos</w:t>
+      </w:r>
+      <w:r>
+        <w:t>,</w:t>
+      </w:r>
+      <w:r>
         <w:t xml:space="preserve"> </w:t>
       </w:r>
       <w:r>
-        <w:t xml:space="preserve">descritos </w:t>
-      </w:r>
-      <w:r>
-        <w:t>a seguir:</w:t>
+        <w:rPr>
+          <w:i/>
+        </w:rPr>
+        <w:t>tpf_algorithm.h</w:t>
+      </w:r>
+      <w:r>
+        <w:t xml:space="preserve"> (motor de busca). Seus objetivos incluem imprimir a ajuda, fazer </w:t>
+      </w:r>
+      <w:r>
+        <w:rPr>
+          <w:i/>
+        </w:rPr>
+        <w:t>parse</w:t>
+      </w:r>
+      <w:r>
+        <w:t xml:space="preserve"> nos argumentos de entrada, lidar com </w:t>
+      </w:r>
+      <w:r>
+        <w:rPr>
+          <w:i/>
+        </w:rPr>
+        <w:t>wildcards</w:t>
+      </w:r>
+      <w:r>
+        <w:t xml:space="preserve"> etc. Após isso ele irá decidir se a busca é exata ou </w:t>
+      </w:r>
+      <w:r>
+        <w:t xml:space="preserve">não </w:t>
+      </w:r>
+      <w:r>
+        <w:t xml:space="preserve">e chamar a função </w:t>
+      </w:r>
+      <w:r>
+        <w:rPr>
+          <w:i/>
+        </w:rPr>
+        <w:t>tpf_find()</w:t>
+      </w:r>
+      <w:r>
+        <w:t xml:space="preserve"> </w:t>
+      </w:r>
+      <w:r>
+        <w:t>definida em</w:t>
+      </w:r>
+      <w:r>
+        <w:t xml:space="preserve"> </w:t>
+      </w:r>
+      <w:r>
+        <w:rPr>
+          <w:i/>
+        </w:rPr>
+        <w:t>tpf_algorithms.h</w:t>
+      </w:r>
+      <w:r>
+        <w:t>.</w:t>
       </w:r>
     </w:p>
     <w:p>
       <w:pPr>
         <w:pStyle w:val="Ttulo2"/>
       </w:pPr>
-      <w:r>
+      <w:proofErr w:type="gramStart"/>
+      <w:r>
+        <w:t>tpf</w:t>
+      </w:r>
+      <w:proofErr w:type="gramEnd"/>
+      <w:r>
+        <w:t>_algorithm.h</w:t>
+      </w:r>
+    </w:p>
+    <w:p/>
+    <w:p>
+      <w:r>
+        <w:t xml:space="preserve">Define algumas constantes e as assinaturas dos métodos que são implementados em </w:t>
+      </w:r>
+      <w:r>
+        <w:rPr>
+          <w:i/>
+        </w:rPr>
+        <w:t>tpf_algorithm.cpp</w:t>
+      </w:r>
+      <w:r>
+        <w:t>.</w:t>
+      </w:r>
+    </w:p>
+    <w:p>
+      <w:pPr>
+        <w:pStyle w:val="Ttulo2"/>
+      </w:pPr>
+      <w:r>
+        <w:t>tpf_algorithm.cpp</w:t>
+      </w:r>
+    </w:p>
+    <w:p/>
+    <w:p>
+      <w:r>
+        <w:t xml:space="preserve">Este arquivo contém o motor de busca em si. Implementa as funções definida em </w:t>
+      </w:r>
+      <w:r>
+        <w:rPr>
+          <w:i/>
+        </w:rPr>
+        <w:t>tpf_algorithm.h</w:t>
+      </w:r>
+      <w:r>
+        <w:t xml:space="preserve">, onde a principal função é o </w:t>
+      </w:r>
+      <w:r>
+        <w:rPr>
+          <w:i/>
+        </w:rPr>
+        <w:t>tpf_</w:t>
+      </w:r>
+      <w:proofErr w:type="gramStart"/>
+      <w:r>
+        <w:rPr>
+          <w:i/>
+        </w:rPr>
+        <w:t>find(</w:t>
+      </w:r>
+      <w:proofErr w:type="gramEnd"/>
+      <w:r>
+        <w:rPr>
+          <w:i/>
+        </w:rPr>
+        <w:t>)</w:t>
+      </w:r>
+      <w:r>
+        <w:t>, que serve de ligação entre a interface com o usuário (</w:t>
+      </w:r>
+      <w:r>
+        <w:rPr>
+          <w:i/>
+        </w:rPr>
         <w:t>tpf.cpp</w:t>
       </w:r>
+      <w:r>
+        <w:t xml:space="preserve">) e suas funções. </w:t>
+      </w:r>
+      <w:r>
+        <w:t>O</w:t>
+      </w:r>
+      <w:r>
+        <w:t xml:space="preserve"> parâmetro </w:t>
+      </w:r>
+      <w:r>
+        <w:rPr>
+          <w:i/>
+        </w:rPr>
+        <w:t>tpf_type</w:t>
+      </w:r>
+      <w:r>
+        <w:t xml:space="preserve"> define qual o tipo de busca</w:t>
+      </w:r>
+      <w:r>
+        <w:t xml:space="preserve"> e determina</w:t>
+      </w:r>
+      <w:r>
+        <w:t xml:space="preserve"> </w:t>
+      </w:r>
+      <w:r>
+        <w:t>qual algoritmo será</w:t>
+      </w:r>
+      <w:r>
+        <w:t xml:space="preserve"> utilizado</w:t>
+      </w:r>
+      <w:r>
+        <w:t>.</w:t>
+      </w:r>
+    </w:p>
+    <w:p>
+      <w:pPr>
+        <w:pStyle w:val="Ttulo2"/>
+      </w:pPr>
+      <w:r>
+        <w:t>TreeAhoCorasick.h</w:t>
+      </w:r>
     </w:p>
     <w:p/>
     <w:p>
       <w:r>
-        <w:t>Este é o arquivo de interface com o usuário, ele importa um segundo arquivo que contém a implementa</w:t>
-      </w:r>
-      <w:r>
-        <w:t>çã</w:t>
-      </w:r>
-      <w:r>
-        <w:t>o dos algoritmos</w:t>
+        <w:t>Por questões de organização foi decidido criar um</w:t>
+      </w:r>
+      <w:r>
+        <w:t>a</w:t>
+      </w:r>
+      <w:r>
+        <w:t xml:space="preserve"> estrutura para comportar todas as variáveis que definem a árvore do Aho-Corasick</w:t>
       </w:r>
       <w:r>
         <w:t>,</w:t>
       </w:r>
       <w:r>
-        <w:t xml:space="preserve"> </w:t>
-      </w:r>
-      <w:r>
-        <w:rPr>
-          <w:i/>
-        </w:rPr>
-        <w:t>tpf_algorithm.h</w:t>
-      </w:r>
-      <w:r>
-        <w:t xml:space="preserve"> (motor de busca). Seus objetivos incluem imprimir a ajuda, fazer </w:t>
-      </w:r>
-      <w:r>
-        <w:rPr>
-          <w:i/>
-        </w:rPr>
-        <w:t>parse</w:t>
-      </w:r>
-      <w:r>
-        <w:t xml:space="preserve"> nos argumentos de entrada, </w:t>
-      </w:r>
-      <w:r>
-        <w:t xml:space="preserve">lidar com </w:t>
-      </w:r>
-      <w:r>
-        <w:rPr>
-          <w:i/>
-        </w:rPr>
-        <w:t>wildcards</w:t>
-      </w:r>
-      <w:r>
-        <w:t xml:space="preserve"> etc. Após isso ele irá decidir se a busca é exata ou </w:t>
-      </w:r>
-      <w:r>
-        <w:t xml:space="preserve">não </w:t>
-      </w:r>
-      <w:r>
-        <w:t xml:space="preserve">e chamar a função </w:t>
-      </w:r>
-      <w:r>
-        <w:rPr>
-          <w:i/>
-        </w:rPr>
-        <w:t>tpf_find()</w:t>
-      </w:r>
-      <w:r>
-        <w:t xml:space="preserve"> </w:t>
-      </w:r>
-      <w:r>
-        <w:t>definida em</w:t>
-      </w:r>
-      <w:r>
-        <w:t xml:space="preserve"> </w:t>
-      </w:r>
-      <w:r>
-        <w:rPr>
-          <w:i/>
-        </w:rPr>
-        <w:t>tpf_algorithms.h</w:t>
-      </w:r>
-      <w:r>
-        <w:t>.</w:t>
+        <w:t xml:space="preserve"> bem como funções </w:t>
+      </w:r>
+      <w:r>
+        <w:t>e</w:t>
+      </w:r>
+      <w:r>
+        <w:t xml:space="preserve"> vari</w:t>
+      </w:r>
+      <w:r>
+        <w:t>á</w:t>
+      </w:r>
+      <w:r>
+        <w:t xml:space="preserve">veis que ajudam a construí-la. Caso essa estrutura não fosse criada seria necessário passar várias estruturas e </w:t>
+      </w:r>
+      <w:r>
+        <w:rPr>
+          <w:i/>
+        </w:rPr>
+        <w:t>arrays</w:t>
+      </w:r>
+      <w:r>
+        <w:t xml:space="preserve"> por parâmetro, ou fazer tudo em um único método, o que avaliamos inadequado. </w:t>
       </w:r>
     </w:p>
     <w:p>
       <w:pPr>
         <w:pStyle w:val="Ttulo2"/>
       </w:pPr>
-      <w:proofErr w:type="gramStart"/>
-      <w:r>
-        <w:t>tpf</w:t>
-      </w:r>
-      <w:proofErr w:type="gramEnd"/>
-      <w:r>
-        <w:t>_algorithm.h</w:t>
+      <w:r>
+        <w:t>Bitset.h</w:t>
       </w:r>
     </w:p>
     <w:p/>
     <w:p>
       <w:r>
-        <w:t xml:space="preserve">Define algumas constantes e as assinaturas dos métodos que são implementados em </w:t>
-      </w:r>
-      <w:r>
-        <w:rPr>
-          <w:i/>
-        </w:rPr>
-        <w:t>tpf_algorithm.c</w:t>
-      </w:r>
-      <w:r>
-        <w:rPr>
-          <w:i/>
-        </w:rPr>
-        <w:t>pp</w:t>
-      </w:r>
-      <w:r>
-        <w:t>.</w:t>
-      </w:r>
-    </w:p>
-    <w:p>
-      <w:pPr>
-        <w:pStyle w:val="Ttulo2"/>
-      </w:pPr>
-      <w:r>
-        <w:t>tpf_algorithm.cpp</w:t>
-      </w:r>
-    </w:p>
-    <w:p/>
-    <w:p>
-      <w:r>
-        <w:t xml:space="preserve">Este arquivo contém o motor de busca em si. Implementa as funções definida em </w:t>
-      </w:r>
-      <w:r>
-        <w:rPr>
-          <w:i/>
-        </w:rPr>
-        <w:t>tpf_algorithm.h</w:t>
-      </w:r>
-      <w:r>
-        <w:t xml:space="preserve">, onde a principal função é o </w:t>
-      </w:r>
-      <w:r>
-        <w:rPr>
-          <w:i/>
-        </w:rPr>
-        <w:t>tpf_</w:t>
-      </w:r>
-      <w:proofErr w:type="gramStart"/>
-      <w:r>
-        <w:rPr>
-          <w:i/>
-        </w:rPr>
-        <w:t>find(</w:t>
-      </w:r>
-      <w:proofErr w:type="gramEnd"/>
-      <w:r>
-        <w:rPr>
-          <w:i/>
-        </w:rPr>
-        <w:t>)</w:t>
-      </w:r>
-      <w:r>
-        <w:t>, que serve de ligação entre a interface com o usuário (</w:t>
-      </w:r>
-      <w:r>
-        <w:rPr>
-          <w:i/>
-        </w:rPr>
-        <w:t>tpf.cpp</w:t>
-      </w:r>
-      <w:r>
-        <w:t xml:space="preserve">) e </w:t>
-      </w:r>
-      <w:r>
-        <w:t xml:space="preserve">suas funções. </w:t>
-      </w:r>
-      <w:r>
-        <w:t>O</w:t>
-      </w:r>
-      <w:r>
-        <w:t xml:space="preserve"> parâmetro </w:t>
-      </w:r>
-      <w:r>
-        <w:rPr>
-          <w:i/>
-        </w:rPr>
-        <w:t>tpf_type</w:t>
-      </w:r>
-      <w:r>
-        <w:t xml:space="preserve"> define qual o tipo de busca</w:t>
-      </w:r>
-      <w:r>
-        <w:t xml:space="preserve"> e determina</w:t>
-      </w:r>
-      <w:r>
-        <w:t xml:space="preserve"> </w:t>
-      </w:r>
-      <w:r>
-        <w:t>qual algoritmo será</w:t>
-      </w:r>
-      <w:r>
-        <w:t xml:space="preserve"> utilizado</w:t>
-      </w:r>
-      <w:r>
-        <w:t>.</w:t>
-      </w:r>
-    </w:p>
-    <w:p>
-      <w:pPr>
-        <w:pStyle w:val="Ttulo2"/>
-      </w:pPr>
-      <w:r>
-        <w:t>TreeAhoCorasick.h</w:t>
-      </w:r>
-    </w:p>
-    <w:p/>
-    <w:p>
-      <w:r>
-        <w:t>Por questões de organização foi decidido criar um</w:t>
-      </w:r>
-      <w:r>
-        <w:t>a</w:t>
-      </w:r>
-      <w:r>
-        <w:t xml:space="preserve"> estrutura para comportar todas as variáveis que definem a árvore do Aho-C</w:t>
-      </w:r>
-      <w:r>
-        <w:t>orasick</w:t>
-      </w:r>
-      <w:r>
-        <w:t>,</w:t>
-      </w:r>
-      <w:r>
-        <w:t xml:space="preserve"> bem como funções </w:t>
-      </w:r>
-      <w:r>
-        <w:t>e</w:t>
-      </w:r>
-      <w:r>
-        <w:t xml:space="preserve"> vari</w:t>
-      </w:r>
-      <w:r>
-        <w:t>á</w:t>
-      </w:r>
-      <w:r>
-        <w:t xml:space="preserve">veis que ajudam a construí-la. Caso essa estrutura não fosse criada seria necessário passar várias estruturas e </w:t>
-      </w:r>
-      <w:r>
-        <w:rPr>
-          <w:i/>
-        </w:rPr>
-        <w:t>arrays</w:t>
-      </w:r>
-      <w:r>
-        <w:t xml:space="preserve"> por parâmetro, ou fazer tudo em um único método, o que avaliamos </w:t>
-      </w:r>
-      <w:r>
-        <w:t xml:space="preserve">inadequado. </w:t>
-      </w:r>
-    </w:p>
-    <w:p>
-      <w:pPr>
-        <w:pStyle w:val="Ttulo2"/>
-      </w:pPr>
-      <w:r>
-        <w:t>Bitset.h</w:t>
-      </w:r>
-    </w:p>
-    <w:p/>
-    <w:p>
-      <w:r>
-        <w:t>Da me</w:t>
-      </w:r>
-      <w:r>
-        <w:t xml:space="preserve">sma forma, criamos uma estrutura de dados para representar o conjunto de bits usado pelo Wu-Manber de forma mais otimizada. Sabíamos que o C++ contém em sua biblioteca padrão a estrutura </w:t>
+        <w:t xml:space="preserve">Da mesma forma, criamos uma estrutura de dados para representar o conjunto de bits usado pelo Wu-Manber de forma mais otimizada. Sabíamos que o C++ contém em sua biblioteca padrão a estrutura </w:t>
       </w:r>
       <w:r>
         <w:rPr>
@@ -583,10 +536,7 @@
         <w:t xml:space="preserve">o </w:t>
       </w:r>
       <w:r>
-        <w:t xml:space="preserve">tamanho </w:t>
-      </w:r>
-      <w:r>
-        <w:t>determinado em tempo de compilação,</w:t>
+        <w:t>tamanho determinado em tempo de compilação,</w:t>
       </w:r>
       <w:r>
         <w:t xml:space="preserve"> o que tornou necessário uma re</w:t>
@@ -595,14 +545,18 @@
         <w:t>implementação da estrutura.</w:t>
       </w:r>
     </w:p>
-    <w:p/>
-    <w:p/>
     <w:p>
       <w:pPr>
         <w:pStyle w:val="Ttulo1"/>
       </w:pPr>
       <w:r>
-        <w:t>Bugs e limitações</w:t>
+        <w:lastRenderedPageBreak/>
+        <w:t>Bugs e lim</w:t>
+      </w:r>
+      <w:bookmarkStart w:id="0" w:name="_GoBack"/>
+      <w:bookmarkEnd w:id="0"/>
+      <w:r>
+        <w:t>itações</w:t>
       </w:r>
     </w:p>
     <w:p/>
@@ -1569,7 +1523,7 @@
 </file>
 
 <file path=customXml/itemProps1.xml><?xml version="1.0" encoding="utf-8"?>
-<ds:datastoreItem xmlns:ds="http://schemas.openxmlformats.org/officeDocument/2006/customXml" ds:itemID="{823DD8AE-0ED0-4A2E-9EC9-CD1E1B960C13}">
+<ds:datastoreItem xmlns:ds="http://schemas.openxmlformats.org/officeDocument/2006/customXml" ds:itemID="{9AC570F9-2D96-4F6F-857A-2E6B97D20EE1}">
   <ds:schemaRefs>
     <ds:schemaRef ds:uri="http://schemas.openxmlformats.org/officeDocument/2006/bibliography"/>
   </ds:schemaRefs>

</xml_diff>